<commit_message>
Updated milestone 2 with scrum notes
</commit_message>
<xml_diff>
--- a/Documents/Word Docs/milestone2.docx
+++ b/Documents/Word Docs/milestone2.docx
@@ -1,6 +1,6 @@
 
 <file path=word/document.xml><?xml version="1.0" encoding="utf-8"?>
-<w:document xmlns:wpc="http://schemas.microsoft.com/office/word/2010/wordprocessingCanvas" xmlns:cx="http://schemas.microsoft.com/office/drawing/2014/chartex" xmlns:cx1="http://schemas.microsoft.com/office/drawing/2015/9/8/chartex" xmlns:cx2="http://schemas.microsoft.com/office/drawing/2015/10/21/chartex" xmlns:cx3="http://schemas.microsoft.com/office/drawing/2016/5/9/chartex" xmlns:cx4="http://schemas.microsoft.com/office/drawing/2016/5/10/chartex" xmlns:cx5="http://schemas.microsoft.com/office/drawing/2016/5/11/chartex" xmlns:cx6="http://schemas.microsoft.com/office/drawing/2016/5/12/chartex" xmlns:cx7="http://schemas.microsoft.com/office/drawing/2016/5/13/chartex" xmlns:cx8="http://schemas.microsoft.com/office/drawing/2016/5/14/chartex" xmlns:mc="http://schemas.openxmlformats.org/markup-compatibility/2006" xmlns:aink="http://schemas.microsoft.com/office/drawing/2016/ink" xmlns:am3d="http://schemas.microsoft.com/office/drawing/2017/model3d" xmlns:o="urn:schemas-microsoft-com:office:office" xmlns:r="http://schemas.openxmlformats.org/officeDocument/2006/relationships" xmlns:m="http://schemas.openxmlformats.org/officeDocument/2006/math" xmlns:v="urn:schemas-microsoft-com:vml" xmlns:wp14="http://schemas.microsoft.com/office/word/2010/wordprocessingDrawing" xmlns:wp="http://schemas.openxmlformats.org/drawingml/2006/wordprocessingDrawing" xmlns:w10="urn:schemas-microsoft-com:office:word" xmlns:w="http://schemas.openxmlformats.org/wordprocessingml/2006/main" xmlns:w14="http://schemas.microsoft.com/office/word/2010/wordml" xmlns:w15="http://schemas.microsoft.com/office/word/2012/wordml" xmlns:w16cid="http://schemas.microsoft.com/office/word/2016/wordml/cid" xmlns:w16se="http://schemas.microsoft.com/office/word/2015/wordml/symex" xmlns:wpg="http://schemas.microsoft.com/office/word/2010/wordprocessingGroup" xmlns:wpi="http://schemas.microsoft.com/office/word/2010/wordprocessingInk" xmlns:wne="http://schemas.microsoft.com/office/word/2006/wordml" xmlns:wps="http://schemas.microsoft.com/office/word/2010/wordprocessingShape" mc:Ignorable="w14 w15 w16se w16cid wp14">
+<w:document xmlns:wpc="http://schemas.microsoft.com/office/word/2010/wordprocessingCanvas" xmlns:cx="http://schemas.microsoft.com/office/drawing/2014/chartex" xmlns:cx1="http://schemas.microsoft.com/office/drawing/2015/9/8/chartex" xmlns:mc="http://schemas.openxmlformats.org/markup-compatibility/2006" xmlns:o="urn:schemas-microsoft-com:office:office" xmlns:r="http://schemas.openxmlformats.org/officeDocument/2006/relationships" xmlns:m="http://schemas.openxmlformats.org/officeDocument/2006/math" xmlns:v="urn:schemas-microsoft-com:vml" xmlns:wp14="http://schemas.microsoft.com/office/word/2010/wordprocessingDrawing" xmlns:wp="http://schemas.openxmlformats.org/drawingml/2006/wordprocessingDrawing" xmlns:w10="urn:schemas-microsoft-com:office:word" xmlns:w="http://schemas.openxmlformats.org/wordprocessingml/2006/main" xmlns:w14="http://schemas.microsoft.com/office/word/2010/wordml" xmlns:w15="http://schemas.microsoft.com/office/word/2012/wordml" xmlns:w16se="http://schemas.microsoft.com/office/word/2015/wordml/symex" xmlns:wpg="http://schemas.microsoft.com/office/word/2010/wordprocessingGroup" xmlns:wpi="http://schemas.microsoft.com/office/word/2010/wordprocessingInk" xmlns:wne="http://schemas.microsoft.com/office/word/2006/wordml" xmlns:wps="http://schemas.microsoft.com/office/word/2010/wordprocessingShape" mc:Ignorable="w14 w15 w16se wp14">
   <w:body>
     <w:p>
       <w:pPr>
@@ -78,7 +78,7 @@
               </wp:inline>
             </w:drawing>
           </mc:Choice>
-          <mc:Fallback>
+          <mc:Fallback xmlns:w16cid="http://schemas.microsoft.com/office/word/2016/wordml/cid" xmlns:am3d="http://schemas.microsoft.com/office/drawing/2017/model3d" xmlns:aink="http://schemas.microsoft.com/office/drawing/2016/ink" xmlns:cx8="http://schemas.microsoft.com/office/drawing/2016/5/14/chartex" xmlns:cx7="http://schemas.microsoft.com/office/drawing/2016/5/13/chartex" xmlns:cx6="http://schemas.microsoft.com/office/drawing/2016/5/12/chartex" xmlns:cx5="http://schemas.microsoft.com/office/drawing/2016/5/11/chartex" xmlns:cx4="http://schemas.microsoft.com/office/drawing/2016/5/10/chartex" xmlns:cx3="http://schemas.microsoft.com/office/drawing/2016/5/9/chartex" xmlns:cx2="http://schemas.microsoft.com/office/drawing/2015/10/21/chartex">
             <w:pict>
               <v:rect id="_x0000_s1026" style="visibility:visible;width:468.0pt;height:1.5pt;">
                 <v:fill color="#A0A0A0" opacity="100.0%" type="solid"/>
@@ -794,7 +794,23 @@
               <w:right w:w="80" w:type="dxa"/>
             </w:tcMar>
           </w:tcPr>
-          <w:p/>
+          <w:p>
+            <w:pPr>
+              <w:rPr>
+                <w:rFonts w:asciiTheme="majorHAnsi" w:hAnsiTheme="majorHAnsi" w:cstheme="majorHAnsi"/>
+                <w:sz w:val="22"/>
+                <w:szCs w:val="22"/>
+              </w:rPr>
+            </w:pPr>
+            <w:r>
+              <w:rPr>
+                <w:rFonts w:asciiTheme="majorHAnsi" w:hAnsiTheme="majorHAnsi" w:cstheme="majorHAnsi"/>
+                <w:sz w:val="22"/>
+                <w:szCs w:val="22"/>
+              </w:rPr>
+              <w:t>06/19/18</w:t>
+            </w:r>
+          </w:p>
         </w:tc>
         <w:tc>
           <w:tcPr>
@@ -813,7 +829,23 @@
               <w:right w:w="80" w:type="dxa"/>
             </w:tcMar>
           </w:tcPr>
-          <w:p/>
+          <w:p>
+            <w:pPr>
+              <w:rPr>
+                <w:rFonts w:asciiTheme="majorHAnsi" w:hAnsiTheme="majorHAnsi" w:cstheme="majorHAnsi"/>
+                <w:sz w:val="22"/>
+                <w:szCs w:val="22"/>
+              </w:rPr>
+            </w:pPr>
+            <w:r>
+              <w:rPr>
+                <w:rFonts w:asciiTheme="majorHAnsi" w:hAnsiTheme="majorHAnsi" w:cstheme="majorHAnsi"/>
+                <w:sz w:val="22"/>
+                <w:szCs w:val="22"/>
+              </w:rPr>
+              <w:t>2.2</w:t>
+            </w:r>
+          </w:p>
         </w:tc>
         <w:tc>
           <w:tcPr>
@@ -832,7 +864,23 @@
               <w:right w:w="80" w:type="dxa"/>
             </w:tcMar>
           </w:tcPr>
-          <w:p/>
+          <w:p>
+            <w:pPr>
+              <w:rPr>
+                <w:rFonts w:asciiTheme="majorHAnsi" w:hAnsiTheme="majorHAnsi" w:cstheme="majorHAnsi"/>
+                <w:sz w:val="22"/>
+                <w:szCs w:val="22"/>
+              </w:rPr>
+            </w:pPr>
+            <w:r>
+              <w:rPr>
+                <w:rFonts w:asciiTheme="majorHAnsi" w:hAnsiTheme="majorHAnsi" w:cstheme="majorHAnsi"/>
+                <w:sz w:val="22"/>
+                <w:szCs w:val="22"/>
+              </w:rPr>
+              <w:t>Tyler Valentine</w:t>
+            </w:r>
+          </w:p>
         </w:tc>
         <w:tc>
           <w:tcPr>
@@ -851,7 +899,25 @@
               <w:right w:w="80" w:type="dxa"/>
             </w:tcMar>
           </w:tcPr>
-          <w:p/>
+          <w:p>
+            <w:pPr>
+              <w:rPr>
+                <w:rFonts w:asciiTheme="majorHAnsi" w:hAnsiTheme="majorHAnsi" w:cstheme="majorHAnsi"/>
+                <w:sz w:val="22"/>
+                <w:szCs w:val="22"/>
+              </w:rPr>
+            </w:pPr>
+            <w:r>
+              <w:rPr>
+                <w:rFonts w:asciiTheme="majorHAnsi" w:hAnsiTheme="majorHAnsi" w:cstheme="majorHAnsi"/>
+                <w:sz w:val="22"/>
+                <w:szCs w:val="22"/>
+              </w:rPr>
+              <w:t>Added section 5, Scrum Notes.</w:t>
+            </w:r>
+            <w:bookmarkStart w:id="1" w:name="_GoBack"/>
+            <w:bookmarkEnd w:id="1"/>
+          </w:p>
         </w:tc>
       </w:tr>
       <w:tr>
@@ -1571,6 +1637,412 @@
       <w:pPr>
         <w:pStyle w:val="Body"/>
         <w:spacing w:line="240" w:lineRule="auto"/>
+        <w:rPr>
+          <w:rFonts w:ascii="Calibri" w:eastAsia="Calibri" w:hAnsi="Calibri" w:cs="Calibri"/>
+          <w:b/>
+          <w:bCs/>
+          <w:sz w:val="28"/>
+          <w:szCs w:val="28"/>
+        </w:rPr>
+      </w:pPr>
+      <w:r>
+        <w:rPr>
+          <w:rFonts w:ascii="Calibri" w:eastAsia="Calibri" w:hAnsi="Calibri" w:cs="Calibri"/>
+          <w:sz w:val="24"/>
+          <w:szCs w:val="24"/>
+        </w:rPr>
+        <w:tab/>
+      </w:r>
+      <w:r>
+        <w:rPr>
+          <w:rFonts w:ascii="Calibri" w:eastAsia="Calibri" w:hAnsi="Calibri" w:cs="Calibri"/>
+          <w:b/>
+          <w:bCs/>
+          <w:sz w:val="28"/>
+          <w:szCs w:val="28"/>
+        </w:rPr>
+        <w:t>5. Scrum Notes</w:t>
+      </w:r>
+    </w:p>
+    <w:p>
+      <w:pPr>
+        <w:pStyle w:val="Body"/>
+        <w:spacing w:line="240" w:lineRule="auto"/>
+        <w:rPr>
+          <w:rFonts w:ascii="Calibri" w:eastAsia="Calibri" w:hAnsi="Calibri" w:cs="Calibri"/>
+          <w:b/>
+          <w:bCs/>
+          <w:sz w:val="24"/>
+          <w:szCs w:val="24"/>
+        </w:rPr>
+      </w:pPr>
+      <w:r>
+        <w:rPr>
+          <w:rFonts w:ascii="Calibri" w:eastAsia="Calibri" w:hAnsi="Calibri" w:cs="Calibri"/>
+          <w:b/>
+          <w:bCs/>
+          <w:sz w:val="28"/>
+          <w:szCs w:val="28"/>
+        </w:rPr>
+        <w:tab/>
+      </w:r>
+      <w:r>
+        <w:rPr>
+          <w:rFonts w:ascii="Calibri" w:eastAsia="Calibri" w:hAnsi="Calibri" w:cs="Calibri"/>
+          <w:b/>
+          <w:bCs/>
+          <w:sz w:val="28"/>
+          <w:szCs w:val="28"/>
+        </w:rPr>
+        <w:tab/>
+      </w:r>
+      <w:r>
+        <w:rPr>
+          <w:rFonts w:ascii="Calibri" w:eastAsia="Calibri" w:hAnsi="Calibri" w:cs="Calibri"/>
+          <w:b/>
+          <w:bCs/>
+          <w:sz w:val="28"/>
+          <w:szCs w:val="28"/>
+        </w:rPr>
+        <w:tab/>
+      </w:r>
+    </w:p>
+    <w:p>
+      <w:pPr>
+        <w:pStyle w:val="Body"/>
+        <w:spacing w:line="240" w:lineRule="auto"/>
+        <w:rPr>
+          <w:rFonts w:ascii="Calibri" w:eastAsia="Calibri" w:hAnsi="Calibri" w:cs="Calibri"/>
+          <w:bCs/>
+          <w:sz w:val="24"/>
+          <w:szCs w:val="24"/>
+        </w:rPr>
+      </w:pPr>
+      <w:r>
+        <w:rPr>
+          <w:rFonts w:ascii="Calibri" w:eastAsia="Calibri" w:hAnsi="Calibri" w:cs="Calibri"/>
+          <w:b/>
+          <w:bCs/>
+          <w:sz w:val="24"/>
+          <w:szCs w:val="24"/>
+        </w:rPr>
+        <w:tab/>
+      </w:r>
+      <w:r>
+        <w:rPr>
+          <w:rFonts w:ascii="Calibri" w:eastAsia="Calibri" w:hAnsi="Calibri" w:cs="Calibri"/>
+          <w:b/>
+          <w:bCs/>
+          <w:sz w:val="24"/>
+          <w:szCs w:val="24"/>
+        </w:rPr>
+        <w:tab/>
+      </w:r>
+      <w:r>
+        <w:rPr>
+          <w:rFonts w:ascii="Calibri" w:eastAsia="Calibri" w:hAnsi="Calibri" w:cs="Calibri"/>
+          <w:b/>
+          <w:bCs/>
+          <w:sz w:val="24"/>
+          <w:szCs w:val="24"/>
+        </w:rPr>
+        <w:tab/>
+      </w:r>
+      <w:r>
+        <w:rPr>
+          <w:rFonts w:ascii="Calibri" w:eastAsia="Calibri" w:hAnsi="Calibri" w:cs="Calibri"/>
+          <w:bCs/>
+          <w:sz w:val="24"/>
+          <w:szCs w:val="24"/>
+        </w:rPr>
+        <w:t xml:space="preserve">5.1 </w:t>
+      </w:r>
+      <w:r>
+        <w:rPr>
+          <w:rFonts w:ascii="Calibri" w:eastAsia="Calibri" w:hAnsi="Calibri" w:cs="Calibri"/>
+          <w:bCs/>
+          <w:sz w:val="24"/>
+          <w:szCs w:val="24"/>
+        </w:rPr>
+        <w:tab/>
+        <w:t>Scrum Specifics</w:t>
+      </w:r>
+    </w:p>
+    <w:p>
+      <w:pPr>
+        <w:pStyle w:val="Body"/>
+        <w:spacing w:line="240" w:lineRule="auto"/>
+        <w:rPr>
+          <w:rFonts w:ascii="Calibri" w:eastAsia="Calibri" w:hAnsi="Calibri" w:cs="Calibri"/>
+          <w:bCs/>
+          <w:sz w:val="24"/>
+          <w:szCs w:val="24"/>
+        </w:rPr>
+      </w:pPr>
+      <w:r>
+        <w:rPr>
+          <w:rFonts w:ascii="Calibri" w:eastAsia="Calibri" w:hAnsi="Calibri" w:cs="Calibri"/>
+          <w:bCs/>
+          <w:sz w:val="24"/>
+          <w:szCs w:val="24"/>
+        </w:rPr>
+        <w:tab/>
+      </w:r>
+      <w:r>
+        <w:rPr>
+          <w:rFonts w:ascii="Calibri" w:eastAsia="Calibri" w:hAnsi="Calibri" w:cs="Calibri"/>
+          <w:bCs/>
+          <w:sz w:val="24"/>
+          <w:szCs w:val="24"/>
+        </w:rPr>
+        <w:tab/>
+      </w:r>
+      <w:r>
+        <w:rPr>
+          <w:rFonts w:ascii="Calibri" w:eastAsia="Calibri" w:hAnsi="Calibri" w:cs="Calibri"/>
+          <w:bCs/>
+          <w:sz w:val="24"/>
+          <w:szCs w:val="24"/>
+        </w:rPr>
+        <w:tab/>
+        <w:t xml:space="preserve">5.2 </w:t>
+      </w:r>
+      <w:r>
+        <w:rPr>
+          <w:rFonts w:ascii="Calibri" w:eastAsia="Calibri" w:hAnsi="Calibri" w:cs="Calibri"/>
+          <w:bCs/>
+          <w:sz w:val="24"/>
+          <w:szCs w:val="24"/>
+        </w:rPr>
+        <w:tab/>
+        <w:t xml:space="preserve">Bader </w:t>
+      </w:r>
+      <w:proofErr w:type="spellStart"/>
+      <w:r>
+        <w:rPr>
+          <w:rFonts w:ascii="Calibri" w:eastAsia="Calibri" w:hAnsi="Calibri" w:cs="Calibri"/>
+          <w:bCs/>
+          <w:sz w:val="24"/>
+          <w:szCs w:val="24"/>
+        </w:rPr>
+        <w:t>Albader</w:t>
+      </w:r>
+      <w:proofErr w:type="spellEnd"/>
+    </w:p>
+    <w:p>
+      <w:pPr>
+        <w:pStyle w:val="Body"/>
+        <w:spacing w:line="240" w:lineRule="auto"/>
+        <w:rPr>
+          <w:rFonts w:ascii="Calibri" w:eastAsia="Calibri" w:hAnsi="Calibri" w:cs="Calibri"/>
+          <w:bCs/>
+          <w:sz w:val="24"/>
+          <w:szCs w:val="24"/>
+        </w:rPr>
+      </w:pPr>
+      <w:r>
+        <w:rPr>
+          <w:rFonts w:ascii="Calibri" w:eastAsia="Calibri" w:hAnsi="Calibri" w:cs="Calibri"/>
+          <w:bCs/>
+          <w:sz w:val="24"/>
+          <w:szCs w:val="24"/>
+        </w:rPr>
+        <w:tab/>
+      </w:r>
+      <w:r>
+        <w:rPr>
+          <w:rFonts w:ascii="Calibri" w:eastAsia="Calibri" w:hAnsi="Calibri" w:cs="Calibri"/>
+          <w:bCs/>
+          <w:sz w:val="24"/>
+          <w:szCs w:val="24"/>
+        </w:rPr>
+        <w:tab/>
+      </w:r>
+      <w:r>
+        <w:rPr>
+          <w:rFonts w:ascii="Calibri" w:eastAsia="Calibri" w:hAnsi="Calibri" w:cs="Calibri"/>
+          <w:bCs/>
+          <w:sz w:val="24"/>
+          <w:szCs w:val="24"/>
+        </w:rPr>
+        <w:tab/>
+        <w:t xml:space="preserve">5.3 </w:t>
+      </w:r>
+      <w:r>
+        <w:rPr>
+          <w:rFonts w:ascii="Calibri" w:eastAsia="Calibri" w:hAnsi="Calibri" w:cs="Calibri"/>
+          <w:bCs/>
+          <w:sz w:val="24"/>
+          <w:szCs w:val="24"/>
+        </w:rPr>
+        <w:tab/>
+        <w:t xml:space="preserve">Charles </w:t>
+      </w:r>
+      <w:proofErr w:type="spellStart"/>
+      <w:r>
+        <w:rPr>
+          <w:rFonts w:ascii="Calibri" w:eastAsia="Calibri" w:hAnsi="Calibri" w:cs="Calibri"/>
+          <w:bCs/>
+          <w:sz w:val="24"/>
+          <w:szCs w:val="24"/>
+        </w:rPr>
+        <w:t>Mezhir</w:t>
+      </w:r>
+      <w:proofErr w:type="spellEnd"/>
+    </w:p>
+    <w:p>
+      <w:pPr>
+        <w:pStyle w:val="Body"/>
+        <w:spacing w:line="240" w:lineRule="auto"/>
+        <w:rPr>
+          <w:rFonts w:ascii="Calibri" w:eastAsia="Calibri" w:hAnsi="Calibri" w:cs="Calibri"/>
+          <w:bCs/>
+          <w:sz w:val="24"/>
+          <w:szCs w:val="24"/>
+        </w:rPr>
+      </w:pPr>
+      <w:r>
+        <w:rPr>
+          <w:rFonts w:ascii="Calibri" w:eastAsia="Calibri" w:hAnsi="Calibri" w:cs="Calibri"/>
+          <w:bCs/>
+          <w:sz w:val="24"/>
+          <w:szCs w:val="24"/>
+        </w:rPr>
+        <w:tab/>
+      </w:r>
+      <w:r>
+        <w:rPr>
+          <w:rFonts w:ascii="Calibri" w:eastAsia="Calibri" w:hAnsi="Calibri" w:cs="Calibri"/>
+          <w:bCs/>
+          <w:sz w:val="24"/>
+          <w:szCs w:val="24"/>
+        </w:rPr>
+        <w:tab/>
+      </w:r>
+      <w:r>
+        <w:rPr>
+          <w:rFonts w:ascii="Calibri" w:eastAsia="Calibri" w:hAnsi="Calibri" w:cs="Calibri"/>
+          <w:bCs/>
+          <w:sz w:val="24"/>
+          <w:szCs w:val="24"/>
+        </w:rPr>
+        <w:tab/>
+        <w:t xml:space="preserve">5.4 </w:t>
+      </w:r>
+      <w:r>
+        <w:rPr>
+          <w:rFonts w:ascii="Calibri" w:eastAsia="Calibri" w:hAnsi="Calibri" w:cs="Calibri"/>
+          <w:bCs/>
+          <w:sz w:val="24"/>
+          <w:szCs w:val="24"/>
+        </w:rPr>
+        <w:tab/>
+        <w:t>Jacob Tran</w:t>
+      </w:r>
+    </w:p>
+    <w:p>
+      <w:pPr>
+        <w:pStyle w:val="Body"/>
+        <w:spacing w:line="240" w:lineRule="auto"/>
+        <w:rPr>
+          <w:rFonts w:ascii="Calibri" w:eastAsia="Calibri" w:hAnsi="Calibri" w:cs="Calibri"/>
+          <w:bCs/>
+          <w:sz w:val="24"/>
+          <w:szCs w:val="24"/>
+        </w:rPr>
+      </w:pPr>
+      <w:r>
+        <w:rPr>
+          <w:rFonts w:ascii="Calibri" w:eastAsia="Calibri" w:hAnsi="Calibri" w:cs="Calibri"/>
+          <w:bCs/>
+          <w:sz w:val="24"/>
+          <w:szCs w:val="24"/>
+        </w:rPr>
+        <w:tab/>
+      </w:r>
+      <w:r>
+        <w:rPr>
+          <w:rFonts w:ascii="Calibri" w:eastAsia="Calibri" w:hAnsi="Calibri" w:cs="Calibri"/>
+          <w:bCs/>
+          <w:sz w:val="24"/>
+          <w:szCs w:val="24"/>
+        </w:rPr>
+        <w:tab/>
+      </w:r>
+      <w:r>
+        <w:rPr>
+          <w:rFonts w:ascii="Calibri" w:eastAsia="Calibri" w:hAnsi="Calibri" w:cs="Calibri"/>
+          <w:bCs/>
+          <w:sz w:val="24"/>
+          <w:szCs w:val="24"/>
+        </w:rPr>
+        <w:tab/>
+        <w:t xml:space="preserve">5.5 </w:t>
+      </w:r>
+      <w:r>
+        <w:rPr>
+          <w:rFonts w:ascii="Calibri" w:eastAsia="Calibri" w:hAnsi="Calibri" w:cs="Calibri"/>
+          <w:bCs/>
+          <w:sz w:val="24"/>
+          <w:szCs w:val="24"/>
+        </w:rPr>
+        <w:tab/>
+        <w:t>Tyler Valentine</w:t>
+      </w:r>
+    </w:p>
+    <w:p>
+      <w:pPr>
+        <w:pStyle w:val="Body"/>
+        <w:spacing w:line="240" w:lineRule="auto"/>
+        <w:rPr>
+          <w:rFonts w:ascii="Calibri" w:eastAsia="Calibri" w:hAnsi="Calibri" w:cs="Calibri"/>
+          <w:sz w:val="24"/>
+          <w:szCs w:val="24"/>
+        </w:rPr>
+      </w:pPr>
+      <w:r>
+        <w:rPr>
+          <w:rFonts w:ascii="Calibri" w:eastAsia="Calibri" w:hAnsi="Calibri" w:cs="Calibri"/>
+          <w:bCs/>
+          <w:sz w:val="24"/>
+          <w:szCs w:val="24"/>
+        </w:rPr>
+        <w:tab/>
+      </w:r>
+      <w:r>
+        <w:rPr>
+          <w:rFonts w:ascii="Calibri" w:eastAsia="Calibri" w:hAnsi="Calibri" w:cs="Calibri"/>
+          <w:bCs/>
+          <w:sz w:val="24"/>
+          <w:szCs w:val="24"/>
+        </w:rPr>
+        <w:tab/>
+      </w:r>
+      <w:r>
+        <w:rPr>
+          <w:rFonts w:ascii="Calibri" w:eastAsia="Calibri" w:hAnsi="Calibri" w:cs="Calibri"/>
+          <w:bCs/>
+          <w:sz w:val="24"/>
+          <w:szCs w:val="24"/>
+        </w:rPr>
+        <w:tab/>
+        <w:t xml:space="preserve">5.6 </w:t>
+      </w:r>
+      <w:r>
+        <w:rPr>
+          <w:rFonts w:ascii="Calibri" w:eastAsia="Calibri" w:hAnsi="Calibri" w:cs="Calibri"/>
+          <w:bCs/>
+          <w:sz w:val="24"/>
+          <w:szCs w:val="24"/>
+        </w:rPr>
+        <w:tab/>
+        <w:t>Garrett Senor</w:t>
+      </w:r>
+    </w:p>
+    <w:p>
+      <w:pPr>
+        <w:pStyle w:val="Body"/>
+        <w:spacing w:line="240" w:lineRule="auto"/>
         <w:ind w:left="2160"/>
         <w:rPr>
           <w:rFonts w:ascii="Calibri" w:eastAsia="Calibri" w:hAnsi="Calibri" w:cs="Calibri"/>
@@ -1833,25 +2305,7 @@
           <w:sz w:val="24"/>
           <w:szCs w:val="24"/>
         </w:rPr>
-        <w:t xml:space="preserve">KONG-GROW will be the premiere temperature and humidity monitoring software accessible to amateur and professional growers. Its web-based design will provide an affordable and </w:t>
-      </w:r>
-      <w:proofErr w:type="gramStart"/>
-      <w:r>
-        <w:rPr>
-          <w:rFonts w:ascii="Calibri" w:eastAsia="Calibri" w:hAnsi="Calibri" w:cs="Calibri"/>
-          <w:sz w:val="24"/>
-          <w:szCs w:val="24"/>
-        </w:rPr>
-        <w:t>user friendly</w:t>
-      </w:r>
-      <w:proofErr w:type="gramEnd"/>
-      <w:r>
-        <w:rPr>
-          <w:rFonts w:ascii="Calibri" w:eastAsia="Calibri" w:hAnsi="Calibri" w:cs="Calibri"/>
-          <w:sz w:val="24"/>
-          <w:szCs w:val="24"/>
-        </w:rPr>
-        <w:t xml:space="preserve"> approach to maintaining and optimizing greenhouse environments as well as maximizing profits through efficient resource management.</w:t>
+        <w:t>KONG-GROW will be the premiere temperature and humidity monitoring software accessible to amateur and professional growers. Its web-based design will provide an affordable and user friendly approach to maintaining and optimizing greenhouse environments as well as maximizing profits through efficient resource management.</w:t>
       </w:r>
     </w:p>
     <w:p>
@@ -2422,8 +2876,13 @@
           </w:tcPr>
           <w:p>
             <w:r>
-              <w:t>SQL, NodeJS</w:t>
-            </w:r>
+              <w:t xml:space="preserve">SQL, </w:t>
+            </w:r>
+            <w:proofErr w:type="spellStart"/>
+            <w:r>
+              <w:t>NodeJS</w:t>
+            </w:r>
+            <w:proofErr w:type="spellEnd"/>
           </w:p>
         </w:tc>
         <w:tc>
@@ -3095,8 +3554,13 @@
           </w:tcPr>
           <w:p>
             <w:r>
-              <w:t>SQL, NodeJS</w:t>
-            </w:r>
+              <w:t xml:space="preserve">SQL, </w:t>
+            </w:r>
+            <w:proofErr w:type="spellStart"/>
+            <w:r>
+              <w:t>NodeJS</w:t>
+            </w:r>
+            <w:proofErr w:type="spellEnd"/>
           </w:p>
         </w:tc>
         <w:tc>
@@ -4636,6 +5100,20 @@
         <w:pStyle w:val="Body"/>
         <w:spacing w:line="240" w:lineRule="auto"/>
         <w:jc w:val="both"/>
+      </w:pPr>
+    </w:p>
+    <w:p>
+      <w:pPr>
+        <w:pStyle w:val="Body"/>
+        <w:spacing w:line="240" w:lineRule="auto"/>
+        <w:jc w:val="both"/>
+      </w:pPr>
+    </w:p>
+    <w:p>
+      <w:pPr>
+        <w:pStyle w:val="Body"/>
+        <w:spacing w:line="240" w:lineRule="auto"/>
+        <w:jc w:val="both"/>
         <w:rPr>
           <w:rFonts w:ascii="Calibri" w:eastAsia="Calibri" w:hAnsi="Calibri" w:cs="Calibri"/>
           <w:b/>
@@ -4701,38 +5179,29 @@
         <w:spacing w:line="240" w:lineRule="auto"/>
         <w:jc w:val="both"/>
         <w:rPr>
-          <w:rFonts w:ascii="Calibri" w:eastAsia="Calibri" w:hAnsi="Calibri" w:cs="Calibri"/>
-          <w:b/>
-          <w:bCs/>
-          <w:sz w:val="24"/>
-          <w:szCs w:val="24"/>
-        </w:rPr>
-      </w:pPr>
-      <w:r>
-        <w:rPr>
-          <w:rFonts w:ascii="Calibri" w:eastAsia="Calibri" w:hAnsi="Calibri" w:cs="Calibri"/>
-          <w:b/>
-          <w:bCs/>
-          <w:sz w:val="24"/>
-          <w:szCs w:val="24"/>
-        </w:rPr>
-        <w:tab/>
-      </w:r>
-      <w:r>
-        <w:rPr>
           <w:rFonts w:ascii="TrebuchetMS" w:hAnsi="TrebuchetMS" w:cs="TrebuchetMS"/>
           <w:sz w:val="28"/>
           <w:szCs w:val="28"/>
         </w:rPr>
+      </w:pPr>
+      <w:r>
+        <w:rPr>
+          <w:rFonts w:ascii="Calibri" w:eastAsia="Calibri" w:hAnsi="Calibri" w:cs="Calibri"/>
+          <w:b/>
+          <w:bCs/>
+          <w:sz w:val="24"/>
+          <w:szCs w:val="24"/>
+        </w:rPr>
+        <w:tab/>
+      </w:r>
+      <w:r>
+        <w:rPr>
+          <w:rFonts w:ascii="TrebuchetMS" w:hAnsi="TrebuchetMS" w:cs="TrebuchetMS"/>
+          <w:sz w:val="28"/>
+          <w:szCs w:val="28"/>
+        </w:rPr>
         <w:t>4.1 Schedule</w:t>
       </w:r>
-    </w:p>
-    <w:p>
-      <w:pPr>
-        <w:pStyle w:val="Body"/>
-        <w:spacing w:line="240" w:lineRule="auto"/>
-        <w:jc w:val="both"/>
-      </w:pPr>
       <w:r>
         <w:rPr>
           <w:noProof/>
@@ -4808,12 +5277,709 @@
           </wp:anchor>
         </w:drawing>
       </w:r>
-      <w:bookmarkStart w:id="1" w:name="_GoBack"/>
-      <w:bookmarkEnd w:id="1"/>
-    </w:p>
+    </w:p>
+    <w:p>
+      <w:pPr>
+        <w:pStyle w:val="Body"/>
+        <w:spacing w:line="240" w:lineRule="auto"/>
+        <w:jc w:val="both"/>
+        <w:rPr>
+          <w:rFonts w:ascii="Calibri" w:eastAsia="Calibri" w:hAnsi="Calibri" w:cs="Calibri"/>
+          <w:b/>
+          <w:bCs/>
+          <w:color w:val="434343"/>
+          <w:sz w:val="36"/>
+          <w:szCs w:val="36"/>
+          <w:u w:color="434343"/>
+        </w:rPr>
+      </w:pPr>
+      <w:r>
+        <w:rPr>
+          <w:rFonts w:ascii="Calibri" w:eastAsia="Calibri" w:hAnsi="Calibri" w:cs="Calibri"/>
+          <w:b/>
+          <w:bCs/>
+          <w:color w:val="434343"/>
+          <w:sz w:val="36"/>
+          <w:szCs w:val="36"/>
+          <w:u w:color="434343"/>
+        </w:rPr>
+        <w:lastRenderedPageBreak/>
+        <w:t>5</w:t>
+      </w:r>
+      <w:r>
+        <w:rPr>
+          <w:rFonts w:ascii="Calibri" w:eastAsia="Calibri" w:hAnsi="Calibri" w:cs="Calibri"/>
+          <w:b/>
+          <w:bCs/>
+          <w:color w:val="434343"/>
+          <w:sz w:val="36"/>
+          <w:szCs w:val="36"/>
+          <w:u w:color="434343"/>
+        </w:rPr>
+        <w:t xml:space="preserve">. </w:t>
+      </w:r>
+      <w:r>
+        <w:rPr>
+          <w:rFonts w:ascii="Calibri" w:eastAsia="Calibri" w:hAnsi="Calibri" w:cs="Calibri"/>
+          <w:b/>
+          <w:bCs/>
+          <w:color w:val="434343"/>
+          <w:sz w:val="36"/>
+          <w:szCs w:val="36"/>
+          <w:u w:color="434343"/>
+        </w:rPr>
+        <w:t>Scrum Notes</w:t>
+      </w:r>
+    </w:p>
+    <w:p>
+      <w:pPr>
+        <w:pStyle w:val="Body"/>
+        <w:spacing w:line="240" w:lineRule="auto"/>
+        <w:jc w:val="both"/>
+        <w:rPr>
+          <w:rFonts w:ascii="Trebuchet MS" w:eastAsia="Calibri" w:hAnsi="Trebuchet MS" w:cs="Calibri"/>
+          <w:b/>
+          <w:bCs/>
+          <w:color w:val="434343"/>
+          <w:sz w:val="28"/>
+          <w:szCs w:val="28"/>
+          <w:u w:color="434343"/>
+        </w:rPr>
+      </w:pPr>
+      <w:r>
+        <w:rPr>
+          <w:rFonts w:ascii="Trebuchet MS" w:eastAsia="Calibri" w:hAnsi="Trebuchet MS" w:cs="Calibri"/>
+          <w:b/>
+          <w:bCs/>
+          <w:color w:val="434343"/>
+          <w:sz w:val="28"/>
+          <w:szCs w:val="28"/>
+          <w:u w:color="434343"/>
+        </w:rPr>
+        <w:tab/>
+      </w:r>
+    </w:p>
+    <w:p>
+      <w:pPr>
+        <w:pStyle w:val="Body"/>
+        <w:spacing w:line="240" w:lineRule="auto"/>
+        <w:jc w:val="both"/>
+        <w:rPr>
+          <w:rFonts w:ascii="Trebuchet MS" w:eastAsia="Calibri" w:hAnsi="Trebuchet MS" w:cs="Calibri"/>
+          <w:bCs/>
+          <w:color w:val="434343"/>
+          <w:sz w:val="28"/>
+          <w:szCs w:val="28"/>
+          <w:u w:color="434343"/>
+        </w:rPr>
+      </w:pPr>
+      <w:r>
+        <w:rPr>
+          <w:rFonts w:ascii="Trebuchet MS" w:eastAsia="Calibri" w:hAnsi="Trebuchet MS" w:cs="Calibri"/>
+          <w:b/>
+          <w:bCs/>
+          <w:color w:val="434343"/>
+          <w:sz w:val="28"/>
+          <w:szCs w:val="28"/>
+          <w:u w:color="434343"/>
+        </w:rPr>
+        <w:tab/>
+      </w:r>
+      <w:r>
+        <w:rPr>
+          <w:rFonts w:ascii="Trebuchet MS" w:eastAsia="Calibri" w:hAnsi="Trebuchet MS" w:cs="Calibri"/>
+          <w:bCs/>
+          <w:color w:val="434343"/>
+          <w:sz w:val="28"/>
+          <w:szCs w:val="28"/>
+          <w:u w:color="434343"/>
+        </w:rPr>
+        <w:t>5.1 Scrum Specifics</w:t>
+      </w:r>
+    </w:p>
+    <w:p>
+      <w:pPr>
+        <w:pStyle w:val="Body"/>
+        <w:spacing w:line="240" w:lineRule="auto"/>
+        <w:ind w:left="1440"/>
+        <w:jc w:val="both"/>
+        <w:rPr>
+          <w:rFonts w:eastAsia="Calibri" w:cs="Arial"/>
+          <w:bCs/>
+          <w:color w:val="434343"/>
+          <w:u w:color="434343"/>
+        </w:rPr>
+      </w:pPr>
+      <w:r>
+        <w:rPr>
+          <w:rFonts w:eastAsia="Calibri" w:cs="Arial"/>
+          <w:bCs/>
+          <w:color w:val="434343"/>
+          <w:u w:color="434343"/>
+        </w:rPr>
+        <w:t>Tyler Valentine took the role of scrum leader and Garrett Senor was unfortunately unable to attend due to unanticipated travel delays.</w:t>
+      </w:r>
+    </w:p>
+    <w:p>
+      <w:pPr>
+        <w:pStyle w:val="Body"/>
+        <w:spacing w:line="240" w:lineRule="auto"/>
+        <w:ind w:left="1440"/>
+        <w:jc w:val="both"/>
+        <w:rPr>
+          <w:rFonts w:eastAsia="Calibri" w:cs="Arial"/>
+          <w:bCs/>
+          <w:color w:val="434343"/>
+          <w:u w:color="434343"/>
+        </w:rPr>
+      </w:pPr>
+    </w:p>
+    <w:p>
+      <w:pPr>
+        <w:pStyle w:val="Body"/>
+        <w:spacing w:line="240" w:lineRule="auto"/>
+        <w:ind w:firstLine="720"/>
+        <w:jc w:val="both"/>
+        <w:rPr>
+          <w:rFonts w:ascii="Trebuchet MS" w:eastAsia="Calibri" w:hAnsi="Trebuchet MS" w:cs="Calibri"/>
+          <w:bCs/>
+          <w:color w:val="434343"/>
+          <w:sz w:val="28"/>
+          <w:szCs w:val="28"/>
+          <w:u w:color="434343"/>
+        </w:rPr>
+      </w:pPr>
+      <w:r>
+        <w:rPr>
+          <w:rFonts w:ascii="Trebuchet MS" w:eastAsia="Calibri" w:hAnsi="Trebuchet MS" w:cs="Calibri"/>
+          <w:bCs/>
+          <w:color w:val="434343"/>
+          <w:sz w:val="28"/>
+          <w:szCs w:val="28"/>
+          <w:u w:color="434343"/>
+        </w:rPr>
+        <w:t xml:space="preserve">5.2 Bader </w:t>
+      </w:r>
+      <w:proofErr w:type="spellStart"/>
+      <w:r>
+        <w:rPr>
+          <w:rFonts w:ascii="Trebuchet MS" w:eastAsia="Calibri" w:hAnsi="Trebuchet MS" w:cs="Calibri"/>
+          <w:bCs/>
+          <w:color w:val="434343"/>
+          <w:sz w:val="28"/>
+          <w:szCs w:val="28"/>
+          <w:u w:color="434343"/>
+        </w:rPr>
+        <w:t>Albader</w:t>
+      </w:r>
+      <w:proofErr w:type="spellEnd"/>
+    </w:p>
+    <w:p>
+      <w:pPr>
+        <w:pStyle w:val="Body"/>
+        <w:spacing w:line="240" w:lineRule="auto"/>
+        <w:ind w:left="1440"/>
+        <w:jc w:val="both"/>
+        <w:rPr>
+          <w:rFonts w:eastAsia="Calibri" w:cs="Arial"/>
+          <w:bCs/>
+          <w:color w:val="434343"/>
+          <w:u w:color="434343"/>
+        </w:rPr>
+      </w:pPr>
+      <w:r>
+        <w:rPr>
+          <w:rFonts w:eastAsia="Calibri" w:cs="Arial"/>
+          <w:bCs/>
+          <w:color w:val="434343"/>
+          <w:u w:color="434343"/>
+        </w:rPr>
+        <w:t xml:space="preserve">Bader has been working on determining what specific sensors would be needed for the hardware </w:t>
+      </w:r>
+      <w:r>
+        <w:rPr>
+          <w:rFonts w:eastAsia="Calibri" w:cs="Arial"/>
+          <w:bCs/>
+          <w:color w:val="434343"/>
+          <w:u w:color="434343"/>
+        </w:rPr>
+        <w:t>aspect of the project. He has compiled a list and will be working on acquiring the necessary equipment and beginning implementation leading up to our next meeting.</w:t>
+      </w:r>
+      <w:r>
+        <w:rPr>
+          <w:rFonts w:eastAsia="Calibri" w:cs="Arial"/>
+          <w:bCs/>
+          <w:color w:val="434343"/>
+          <w:u w:color="434343"/>
+        </w:rPr>
+        <w:t xml:space="preserve"> Additionally, h</w:t>
+      </w:r>
+      <w:r>
+        <w:rPr>
+          <w:rFonts w:eastAsia="Calibri" w:cs="Arial"/>
+          <w:bCs/>
+          <w:color w:val="434343"/>
+          <w:u w:color="434343"/>
+        </w:rPr>
+        <w:t>e has been building and updating the templates needed for the group to properly r</w:t>
+      </w:r>
+      <w:r>
+        <w:rPr>
+          <w:rFonts w:eastAsia="Calibri" w:cs="Arial"/>
+          <w:bCs/>
+          <w:color w:val="434343"/>
+          <w:u w:color="434343"/>
+        </w:rPr>
+        <w:t>ecord and document this project and worked on our milestone 2 submission.</w:t>
+      </w:r>
+    </w:p>
+    <w:p>
+      <w:pPr>
+        <w:pStyle w:val="Body"/>
+        <w:spacing w:line="240" w:lineRule="auto"/>
+        <w:jc w:val="both"/>
+        <w:rPr>
+          <w:rFonts w:eastAsia="Calibri" w:cs="Arial"/>
+          <w:bCs/>
+          <w:color w:val="434343"/>
+          <w:u w:color="434343"/>
+        </w:rPr>
+      </w:pPr>
+    </w:p>
+    <w:p>
+      <w:pPr>
+        <w:pStyle w:val="Body"/>
+        <w:spacing w:line="240" w:lineRule="auto"/>
+        <w:jc w:val="both"/>
+        <w:rPr>
+          <w:rFonts w:ascii="Trebuchet MS" w:eastAsia="Calibri" w:hAnsi="Trebuchet MS" w:cs="Calibri"/>
+          <w:bCs/>
+          <w:color w:val="434343"/>
+          <w:sz w:val="28"/>
+          <w:szCs w:val="28"/>
+          <w:u w:color="434343"/>
+        </w:rPr>
+      </w:pPr>
+      <w:r>
+        <w:rPr>
+          <w:rFonts w:eastAsia="Calibri" w:cs="Arial"/>
+          <w:bCs/>
+          <w:color w:val="434343"/>
+          <w:u w:color="434343"/>
+        </w:rPr>
+        <w:tab/>
+      </w:r>
+      <w:r>
+        <w:rPr>
+          <w:rFonts w:ascii="Trebuchet MS" w:eastAsia="Calibri" w:hAnsi="Trebuchet MS" w:cs="Calibri"/>
+          <w:bCs/>
+          <w:color w:val="434343"/>
+          <w:sz w:val="28"/>
+          <w:szCs w:val="28"/>
+          <w:u w:color="434343"/>
+        </w:rPr>
+        <w:t xml:space="preserve">5.3 Charles </w:t>
+      </w:r>
+      <w:proofErr w:type="spellStart"/>
+      <w:r>
+        <w:rPr>
+          <w:rFonts w:ascii="Trebuchet MS" w:eastAsia="Calibri" w:hAnsi="Trebuchet MS" w:cs="Calibri"/>
+          <w:bCs/>
+          <w:color w:val="434343"/>
+          <w:sz w:val="28"/>
+          <w:szCs w:val="28"/>
+          <w:u w:color="434343"/>
+        </w:rPr>
+        <w:t>Mezhir</w:t>
+      </w:r>
+      <w:proofErr w:type="spellEnd"/>
+    </w:p>
+    <w:p>
+      <w:pPr>
+        <w:pStyle w:val="Body"/>
+        <w:spacing w:line="240" w:lineRule="auto"/>
+        <w:ind w:left="1440"/>
+        <w:jc w:val="both"/>
+        <w:rPr>
+          <w:rFonts w:asciiTheme="majorHAnsi" w:eastAsia="Calibri" w:hAnsiTheme="majorHAnsi" w:cstheme="majorHAnsi"/>
+          <w:bCs/>
+          <w:color w:val="434343"/>
+          <w:u w:color="434343"/>
+        </w:rPr>
+      </w:pPr>
+      <w:r>
+        <w:rPr>
+          <w:rFonts w:asciiTheme="majorHAnsi" w:eastAsia="Calibri" w:hAnsiTheme="majorHAnsi" w:cstheme="majorHAnsi"/>
+          <w:bCs/>
+          <w:color w:val="434343"/>
+          <w:u w:color="434343"/>
+        </w:rPr>
+        <w:t>Charles has been researching templates for the website as well as determining what plugins we will need in order to display real time and historic data on the front-end in graphical form. By our next mee</w:t>
+      </w:r>
+      <w:r>
+        <w:rPr>
+          <w:rFonts w:asciiTheme="majorHAnsi" w:eastAsia="Calibri" w:hAnsiTheme="majorHAnsi" w:cstheme="majorHAnsi"/>
+          <w:bCs/>
+          <w:color w:val="434343"/>
+          <w:u w:color="434343"/>
+        </w:rPr>
+        <w:t>ting he will have determined our website</w:t>
+      </w:r>
+      <w:r>
+        <w:rPr>
+          <w:rFonts w:asciiTheme="majorHAnsi" w:eastAsia="Calibri" w:hAnsiTheme="majorHAnsi" w:cstheme="majorHAnsi"/>
+          <w:bCs/>
+          <w:color w:val="434343"/>
+          <w:u w:color="434343"/>
+        </w:rPr>
+        <w:t xml:space="preserve"> format and</w:t>
+      </w:r>
+      <w:r>
+        <w:rPr>
+          <w:rFonts w:asciiTheme="majorHAnsi" w:eastAsia="Calibri" w:hAnsiTheme="majorHAnsi" w:cstheme="majorHAnsi"/>
+          <w:bCs/>
+          <w:color w:val="434343"/>
+          <w:u w:color="434343"/>
+        </w:rPr>
+        <w:t xml:space="preserve"> any</w:t>
+      </w:r>
+      <w:r>
+        <w:rPr>
+          <w:rFonts w:asciiTheme="majorHAnsi" w:eastAsia="Calibri" w:hAnsiTheme="majorHAnsi" w:cstheme="majorHAnsi"/>
+          <w:bCs/>
+          <w:color w:val="434343"/>
+          <w:u w:color="434343"/>
+        </w:rPr>
+        <w:t xml:space="preserve"> addition</w:t>
+      </w:r>
+      <w:r>
+        <w:rPr>
+          <w:rFonts w:asciiTheme="majorHAnsi" w:eastAsia="Calibri" w:hAnsiTheme="majorHAnsi" w:cstheme="majorHAnsi"/>
+          <w:bCs/>
+          <w:color w:val="434343"/>
+          <w:u w:color="434343"/>
+        </w:rPr>
+        <w:t>al</w:t>
+      </w:r>
+      <w:r>
+        <w:rPr>
+          <w:rFonts w:asciiTheme="majorHAnsi" w:eastAsia="Calibri" w:hAnsiTheme="majorHAnsi" w:cstheme="majorHAnsi"/>
+          <w:bCs/>
+          <w:color w:val="434343"/>
+          <w:u w:color="434343"/>
+        </w:rPr>
+        <w:t xml:space="preserve"> software we will be using to move forward.</w:t>
+      </w:r>
+    </w:p>
+    <w:p>
+      <w:pPr>
+        <w:pStyle w:val="Body"/>
+        <w:spacing w:line="240" w:lineRule="auto"/>
+        <w:ind w:left="1440"/>
+        <w:jc w:val="both"/>
+        <w:rPr>
+          <w:rFonts w:asciiTheme="majorHAnsi" w:eastAsia="Calibri" w:hAnsiTheme="majorHAnsi" w:cstheme="majorHAnsi"/>
+          <w:b/>
+          <w:bCs/>
+        </w:rPr>
+      </w:pPr>
+    </w:p>
+    <w:p>
+      <w:pPr>
+        <w:rPr>
+          <w:rFonts w:ascii="Trebuchet MS" w:eastAsia="Calibri" w:hAnsi="Trebuchet MS" w:cs="Calibri"/>
+          <w:bCs/>
+          <w:color w:val="434343"/>
+          <w:sz w:val="28"/>
+          <w:szCs w:val="28"/>
+          <w:u w:color="434343"/>
+        </w:rPr>
+      </w:pPr>
+      <w:r>
+        <w:tab/>
+      </w:r>
+      <w:r>
+        <w:rPr>
+          <w:rFonts w:ascii="Trebuchet MS" w:eastAsia="Calibri" w:hAnsi="Trebuchet MS" w:cs="Calibri"/>
+          <w:bCs/>
+          <w:color w:val="434343"/>
+          <w:sz w:val="28"/>
+          <w:szCs w:val="28"/>
+          <w:u w:color="434343"/>
+        </w:rPr>
+        <w:t>5.4 Jacob Tran</w:t>
+      </w:r>
+    </w:p>
+    <w:p>
+      <w:pPr>
+        <w:ind w:left="1440"/>
+        <w:rPr>
+          <w:rFonts w:asciiTheme="majorHAnsi" w:eastAsia="Calibri" w:hAnsiTheme="majorHAnsi" w:cstheme="majorHAnsi"/>
+          <w:bCs/>
+          <w:color w:val="434343"/>
+          <w:sz w:val="22"/>
+          <w:szCs w:val="22"/>
+          <w:u w:color="434343"/>
+        </w:rPr>
+      </w:pPr>
+      <w:r>
+        <w:rPr>
+          <w:rFonts w:asciiTheme="majorHAnsi" w:eastAsia="Calibri" w:hAnsiTheme="majorHAnsi" w:cstheme="majorHAnsi"/>
+          <w:bCs/>
+          <w:color w:val="434343"/>
+          <w:sz w:val="22"/>
+          <w:szCs w:val="22"/>
+          <w:u w:color="434343"/>
+        </w:rPr>
+        <w:t>Jacob has been researching database standards and protocols to determine the most efficient way to implement our database for the project. He also organized the Trello page, assigning tasks to relevant parties</w:t>
+      </w:r>
+      <w:r>
+        <w:rPr>
+          <w:rFonts w:asciiTheme="majorHAnsi" w:eastAsia="Calibri" w:hAnsiTheme="majorHAnsi" w:cstheme="majorHAnsi"/>
+          <w:bCs/>
+          <w:color w:val="434343"/>
+          <w:sz w:val="22"/>
+          <w:szCs w:val="22"/>
+          <w:u w:color="434343"/>
+        </w:rPr>
+        <w:t>, worked on aspects of our milestone 2 submission,</w:t>
+      </w:r>
+      <w:r>
+        <w:rPr>
+          <w:rFonts w:asciiTheme="majorHAnsi" w:eastAsia="Calibri" w:hAnsiTheme="majorHAnsi" w:cstheme="majorHAnsi"/>
+          <w:bCs/>
+          <w:color w:val="434343"/>
+          <w:sz w:val="22"/>
+          <w:szCs w:val="22"/>
+          <w:u w:color="434343"/>
+        </w:rPr>
+        <w:t xml:space="preserve"> and spend time making sure that all members of the group are familiar wi</w:t>
+      </w:r>
+      <w:r>
+        <w:rPr>
+          <w:rFonts w:asciiTheme="majorHAnsi" w:eastAsia="Calibri" w:hAnsiTheme="majorHAnsi" w:cstheme="majorHAnsi"/>
+          <w:bCs/>
+          <w:color w:val="434343"/>
+          <w:sz w:val="22"/>
+          <w:szCs w:val="22"/>
+          <w:u w:color="434343"/>
+        </w:rPr>
+        <w:t xml:space="preserve">th how </w:t>
+      </w:r>
+      <w:proofErr w:type="spellStart"/>
+      <w:r>
+        <w:rPr>
+          <w:rFonts w:asciiTheme="majorHAnsi" w:eastAsia="Calibri" w:hAnsiTheme="majorHAnsi" w:cstheme="majorHAnsi"/>
+          <w:bCs/>
+          <w:color w:val="434343"/>
+          <w:sz w:val="22"/>
+          <w:szCs w:val="22"/>
+          <w:u w:color="434343"/>
+        </w:rPr>
+        <w:t>github</w:t>
+      </w:r>
+      <w:proofErr w:type="spellEnd"/>
+      <w:r>
+        <w:rPr>
+          <w:rFonts w:asciiTheme="majorHAnsi" w:eastAsia="Calibri" w:hAnsiTheme="majorHAnsi" w:cstheme="majorHAnsi"/>
+          <w:bCs/>
+          <w:color w:val="434343"/>
+          <w:sz w:val="22"/>
+          <w:szCs w:val="22"/>
+          <w:u w:color="434343"/>
+        </w:rPr>
+        <w:t xml:space="preserve"> and Trello function so we can communicate as effectively as possible. Currently he is working on finalizing our database management standards.</w:t>
+      </w:r>
+    </w:p>
+    <w:p>
+      <w:pPr>
+        <w:rPr>
+          <w:rFonts w:asciiTheme="majorHAnsi" w:eastAsia="Calibri" w:hAnsiTheme="majorHAnsi" w:cstheme="majorHAnsi"/>
+          <w:bCs/>
+          <w:color w:val="434343"/>
+          <w:sz w:val="22"/>
+          <w:szCs w:val="22"/>
+          <w:u w:color="434343"/>
+        </w:rPr>
+      </w:pPr>
+    </w:p>
+    <w:p>
+      <w:pPr>
+        <w:rPr>
+          <w:rFonts w:ascii="Trebuchet MS" w:eastAsia="Calibri" w:hAnsi="Trebuchet MS" w:cs="Calibri"/>
+          <w:bCs/>
+          <w:color w:val="434343"/>
+          <w:sz w:val="28"/>
+          <w:szCs w:val="28"/>
+          <w:u w:color="434343"/>
+        </w:rPr>
+      </w:pPr>
+      <w:r>
+        <w:rPr>
+          <w:rFonts w:asciiTheme="majorHAnsi" w:eastAsia="Calibri" w:hAnsiTheme="majorHAnsi" w:cstheme="majorHAnsi"/>
+          <w:bCs/>
+          <w:color w:val="434343"/>
+          <w:sz w:val="22"/>
+          <w:szCs w:val="22"/>
+          <w:u w:color="434343"/>
+        </w:rPr>
+        <w:tab/>
+      </w:r>
+      <w:r>
+        <w:rPr>
+          <w:rFonts w:ascii="Trebuchet MS" w:eastAsia="Calibri" w:hAnsi="Trebuchet MS" w:cs="Calibri"/>
+          <w:bCs/>
+          <w:color w:val="434343"/>
+          <w:sz w:val="28"/>
+          <w:szCs w:val="28"/>
+          <w:u w:color="434343"/>
+        </w:rPr>
+        <w:t>5.5 Tyler Valentine</w:t>
+      </w:r>
+    </w:p>
+    <w:p>
+      <w:pPr>
+        <w:ind w:left="1440"/>
+        <w:rPr>
+          <w:rFonts w:asciiTheme="majorHAnsi" w:eastAsia="Calibri" w:hAnsiTheme="majorHAnsi" w:cstheme="majorHAnsi"/>
+          <w:bCs/>
+          <w:color w:val="434343"/>
+          <w:sz w:val="22"/>
+          <w:szCs w:val="22"/>
+          <w:u w:color="434343"/>
+        </w:rPr>
+      </w:pPr>
+      <w:r>
+        <w:rPr>
+          <w:rFonts w:asciiTheme="majorHAnsi" w:eastAsia="Calibri" w:hAnsiTheme="majorHAnsi" w:cstheme="majorHAnsi"/>
+          <w:bCs/>
+          <w:color w:val="434343"/>
+          <w:sz w:val="22"/>
+          <w:szCs w:val="22"/>
+          <w:u w:color="434343"/>
+        </w:rPr>
+        <w:t>Tyler has been expanding his working knowledge of html so he will be able to assist Charles with the front end development. He also set up the Trello page and worked with Jacob to make sure everyone was assigned to the proper tasks and that the formatting was as clear as possible. Finally, he met with the professor to ensure that our milestone 1 submission met all requirements and contributed to the milestone 2 submission. Currently he is assigned to double-checking our milestone 2 submission</w:t>
+      </w:r>
+      <w:r>
+        <w:rPr>
+          <w:rFonts w:asciiTheme="majorHAnsi" w:eastAsia="Calibri" w:hAnsiTheme="majorHAnsi" w:cstheme="majorHAnsi"/>
+          <w:bCs/>
+          <w:color w:val="434343"/>
+          <w:sz w:val="22"/>
+          <w:szCs w:val="22"/>
+          <w:u w:color="434343"/>
+        </w:rPr>
+        <w:t xml:space="preserve"> and finalizing</w:t>
+      </w:r>
+      <w:r>
+        <w:rPr>
+          <w:rFonts w:asciiTheme="majorHAnsi" w:eastAsia="Calibri" w:hAnsiTheme="majorHAnsi" w:cstheme="majorHAnsi"/>
+          <w:bCs/>
+          <w:color w:val="434343"/>
+          <w:sz w:val="22"/>
+          <w:szCs w:val="22"/>
+          <w:u w:color="434343"/>
+        </w:rPr>
+        <w:t xml:space="preserve"> website templates and plugins with Charles.</w:t>
+      </w:r>
+    </w:p>
+    <w:p>
+      <w:pPr>
+        <w:rPr>
+          <w:rFonts w:asciiTheme="majorHAnsi" w:eastAsia="Calibri" w:hAnsiTheme="majorHAnsi" w:cstheme="majorHAnsi"/>
+          <w:bCs/>
+          <w:color w:val="434343"/>
+          <w:sz w:val="22"/>
+          <w:szCs w:val="22"/>
+          <w:u w:color="434343"/>
+        </w:rPr>
+      </w:pPr>
+    </w:p>
+    <w:p>
+      <w:pPr>
+        <w:rPr>
+          <w:rFonts w:ascii="Trebuchet MS" w:eastAsia="Calibri" w:hAnsi="Trebuchet MS" w:cs="Calibri"/>
+          <w:bCs/>
+          <w:color w:val="434343"/>
+          <w:sz w:val="28"/>
+          <w:szCs w:val="28"/>
+          <w:u w:color="434343"/>
+        </w:rPr>
+      </w:pPr>
+      <w:r>
+        <w:rPr>
+          <w:rFonts w:asciiTheme="majorHAnsi" w:eastAsia="Calibri" w:hAnsiTheme="majorHAnsi" w:cstheme="majorHAnsi"/>
+          <w:bCs/>
+          <w:color w:val="434343"/>
+          <w:sz w:val="22"/>
+          <w:szCs w:val="22"/>
+          <w:u w:color="434343"/>
+        </w:rPr>
+        <w:tab/>
+      </w:r>
+      <w:r>
+        <w:rPr>
+          <w:rFonts w:ascii="Trebuchet MS" w:eastAsia="Calibri" w:hAnsi="Trebuchet MS" w:cs="Calibri"/>
+          <w:bCs/>
+          <w:color w:val="434343"/>
+          <w:sz w:val="28"/>
+          <w:szCs w:val="28"/>
+          <w:u w:color="434343"/>
+        </w:rPr>
+        <w:t>5.5 Garrett Senor</w:t>
+      </w:r>
+    </w:p>
+    <w:p>
+      <w:pPr>
+        <w:ind w:left="1440"/>
+        <w:rPr>
+          <w:rFonts w:asciiTheme="majorHAnsi" w:eastAsia="Calibri" w:hAnsiTheme="majorHAnsi" w:cstheme="majorHAnsi"/>
+          <w:bCs/>
+          <w:color w:val="434343"/>
+          <w:sz w:val="22"/>
+          <w:szCs w:val="22"/>
+          <w:u w:color="434343"/>
+        </w:rPr>
+      </w:pPr>
+      <w:r>
+        <w:rPr>
+          <w:rFonts w:asciiTheme="majorHAnsi" w:eastAsia="Calibri" w:hAnsiTheme="majorHAnsi" w:cstheme="majorHAnsi"/>
+          <w:bCs/>
+          <w:color w:val="434343"/>
+          <w:sz w:val="22"/>
+          <w:szCs w:val="22"/>
+          <w:u w:color="434343"/>
+        </w:rPr>
+        <w:t>Garrett was, unfortunately, unable to attend the scrum, however, he has been working on connecting the front end with our database using java script. Tyler and Jacob met with him in/after class today to fill him in on all developments and he will continue to work on the middle layer leading up to our next official meeting.</w:t>
+      </w:r>
+    </w:p>
+    <w:p>
+      <w:pPr>
+        <w:ind w:left="1440"/>
+        <w:rPr>
+          <w:rFonts w:asciiTheme="majorHAnsi" w:hAnsiTheme="majorHAnsi" w:cstheme="majorHAnsi"/>
+          <w:sz w:val="22"/>
+          <w:szCs w:val="22"/>
+        </w:rPr>
+      </w:pPr>
+    </w:p>
+    <w:p/>
+    <w:p/>
+    <w:p/>
+    <w:p/>
+    <w:p/>
+    <w:p/>
+    <w:p/>
+    <w:p/>
+    <w:p/>
+    <w:p/>
+    <w:p/>
+    <w:p/>
+    <w:p/>
+    <w:p/>
+    <w:p/>
+    <w:p/>
     <w:sectPr>
-      <w:headerReference w:type="default" r:id="rId8"/>
-      <w:footerReference w:type="default" r:id="rId9"/>
       <w:pgSz w:w="12240" w:h="15840"/>
       <w:pgMar w:top="1440" w:right="1440" w:bottom="1440" w:left="1440" w:header="0" w:footer="720" w:gutter="0"/>
       <w:pgNumType w:start="1"/>
@@ -4824,7 +5990,7 @@
 </file>
 
 <file path=word/endnotes.xml><?xml version="1.0" encoding="utf-8"?>
-<w:endnotes xmlns:wpc="http://schemas.microsoft.com/office/word/2010/wordprocessingCanvas" xmlns:cx="http://schemas.microsoft.com/office/drawing/2014/chartex" xmlns:cx1="http://schemas.microsoft.com/office/drawing/2015/9/8/chartex" xmlns:cx2="http://schemas.microsoft.com/office/drawing/2015/10/21/chartex" xmlns:cx3="http://schemas.microsoft.com/office/drawing/2016/5/9/chartex" xmlns:cx4="http://schemas.microsoft.com/office/drawing/2016/5/10/chartex" xmlns:cx5="http://schemas.microsoft.com/office/drawing/2016/5/11/chartex" xmlns:cx6="http://schemas.microsoft.com/office/drawing/2016/5/12/chartex" xmlns:cx7="http://schemas.microsoft.com/office/drawing/2016/5/13/chartex" xmlns:cx8="http://schemas.microsoft.com/office/drawing/2016/5/14/chartex" xmlns:mc="http://schemas.openxmlformats.org/markup-compatibility/2006" xmlns:aink="http://schemas.microsoft.com/office/drawing/2016/ink" xmlns:am3d="http://schemas.microsoft.com/office/drawing/2017/model3d" xmlns:o="urn:schemas-microsoft-com:office:office" xmlns:r="http://schemas.openxmlformats.org/officeDocument/2006/relationships" xmlns:m="http://schemas.openxmlformats.org/officeDocument/2006/math" xmlns:v="urn:schemas-microsoft-com:vml" xmlns:wp14="http://schemas.microsoft.com/office/word/2010/wordprocessingDrawing" xmlns:wp="http://schemas.openxmlformats.org/drawingml/2006/wordprocessingDrawing" xmlns:w10="urn:schemas-microsoft-com:office:word" xmlns:w="http://schemas.openxmlformats.org/wordprocessingml/2006/main" xmlns:w14="http://schemas.microsoft.com/office/word/2010/wordml" xmlns:w15="http://schemas.microsoft.com/office/word/2012/wordml" xmlns:w16cid="http://schemas.microsoft.com/office/word/2016/wordml/cid" xmlns:w16se="http://schemas.microsoft.com/office/word/2015/wordml/symex" xmlns:wpg="http://schemas.microsoft.com/office/word/2010/wordprocessingGroup" xmlns:wpi="http://schemas.microsoft.com/office/word/2010/wordprocessingInk" xmlns:wne="http://schemas.microsoft.com/office/word/2006/wordml" xmlns:wps="http://schemas.microsoft.com/office/word/2010/wordprocessingShape" mc:Ignorable="w14 w15 w16se w16cid wp14">
+<w:endnotes xmlns:wpc="http://schemas.microsoft.com/office/word/2010/wordprocessingCanvas" xmlns:cx="http://schemas.microsoft.com/office/drawing/2014/chartex" xmlns:cx1="http://schemas.microsoft.com/office/drawing/2015/9/8/chartex" xmlns:mc="http://schemas.openxmlformats.org/markup-compatibility/2006" xmlns:o="urn:schemas-microsoft-com:office:office" xmlns:r="http://schemas.openxmlformats.org/officeDocument/2006/relationships" xmlns:m="http://schemas.openxmlformats.org/officeDocument/2006/math" xmlns:v="urn:schemas-microsoft-com:vml" xmlns:wp14="http://schemas.microsoft.com/office/word/2010/wordprocessingDrawing" xmlns:wp="http://schemas.openxmlformats.org/drawingml/2006/wordprocessingDrawing" xmlns:w10="urn:schemas-microsoft-com:office:word" xmlns:w="http://schemas.openxmlformats.org/wordprocessingml/2006/main" xmlns:w14="http://schemas.microsoft.com/office/word/2010/wordml" xmlns:w15="http://schemas.microsoft.com/office/word/2012/wordml" xmlns:w16se="http://schemas.microsoft.com/office/word/2015/wordml/symex" xmlns:wpg="http://schemas.microsoft.com/office/word/2010/wordprocessingGroup" xmlns:wpi="http://schemas.microsoft.com/office/word/2010/wordprocessingInk" xmlns:wne="http://schemas.microsoft.com/office/word/2006/wordml" xmlns:wps="http://schemas.microsoft.com/office/word/2010/wordprocessingShape" mc:Ignorable="w14 w15 w16se wp14">
   <w:endnote w:type="separator" w:id="-1">
     <w:p>
       <w:r>
@@ -4842,18 +6008,8 @@
 </w:endnotes>
 </file>
 
-<file path=word/footer1.xml><?xml version="1.0" encoding="utf-8"?>
-<w:ftr xmlns:wpc="http://schemas.microsoft.com/office/word/2010/wordprocessingCanvas" xmlns:cx="http://schemas.microsoft.com/office/drawing/2014/chartex" xmlns:cx1="http://schemas.microsoft.com/office/drawing/2015/9/8/chartex" xmlns:cx2="http://schemas.microsoft.com/office/drawing/2015/10/21/chartex" xmlns:cx3="http://schemas.microsoft.com/office/drawing/2016/5/9/chartex" xmlns:cx4="http://schemas.microsoft.com/office/drawing/2016/5/10/chartex" xmlns:cx5="http://schemas.microsoft.com/office/drawing/2016/5/11/chartex" xmlns:cx6="http://schemas.microsoft.com/office/drawing/2016/5/12/chartex" xmlns:cx7="http://schemas.microsoft.com/office/drawing/2016/5/13/chartex" xmlns:cx8="http://schemas.microsoft.com/office/drawing/2016/5/14/chartex" xmlns:mc="http://schemas.openxmlformats.org/markup-compatibility/2006" xmlns:aink="http://schemas.microsoft.com/office/drawing/2016/ink" xmlns:am3d="http://schemas.microsoft.com/office/drawing/2017/model3d" xmlns:o="urn:schemas-microsoft-com:office:office" xmlns:r="http://schemas.openxmlformats.org/officeDocument/2006/relationships" xmlns:m="http://schemas.openxmlformats.org/officeDocument/2006/math" xmlns:v="urn:schemas-microsoft-com:vml" xmlns:wp14="http://schemas.microsoft.com/office/word/2010/wordprocessingDrawing" xmlns:wp="http://schemas.openxmlformats.org/drawingml/2006/wordprocessingDrawing" xmlns:w10="urn:schemas-microsoft-com:office:word" xmlns:w="http://schemas.openxmlformats.org/wordprocessingml/2006/main" xmlns:w14="http://schemas.microsoft.com/office/word/2010/wordml" xmlns:w15="http://schemas.microsoft.com/office/word/2012/wordml" xmlns:w16cid="http://schemas.microsoft.com/office/word/2016/wordml/cid" xmlns:w16se="http://schemas.microsoft.com/office/word/2015/wordml/symex" xmlns:wpg="http://schemas.microsoft.com/office/word/2010/wordprocessingGroup" xmlns:wpi="http://schemas.microsoft.com/office/word/2010/wordprocessingInk" xmlns:wne="http://schemas.microsoft.com/office/word/2006/wordml" xmlns:wps="http://schemas.microsoft.com/office/word/2010/wordprocessingShape" mc:Ignorable="w14 w15 w16se w16cid wp14">
-  <w:p>
-    <w:pPr>
-      <w:pStyle w:val="HeaderFooter"/>
-    </w:pPr>
-  </w:p>
-</w:ftr>
-</file>
-
 <file path=word/footnotes.xml><?xml version="1.0" encoding="utf-8"?>
-<w:footnotes xmlns:wpc="http://schemas.microsoft.com/office/word/2010/wordprocessingCanvas" xmlns:cx="http://schemas.microsoft.com/office/drawing/2014/chartex" xmlns:cx1="http://schemas.microsoft.com/office/drawing/2015/9/8/chartex" xmlns:cx2="http://schemas.microsoft.com/office/drawing/2015/10/21/chartex" xmlns:cx3="http://schemas.microsoft.com/office/drawing/2016/5/9/chartex" xmlns:cx4="http://schemas.microsoft.com/office/drawing/2016/5/10/chartex" xmlns:cx5="http://schemas.microsoft.com/office/drawing/2016/5/11/chartex" xmlns:cx6="http://schemas.microsoft.com/office/drawing/2016/5/12/chartex" xmlns:cx7="http://schemas.microsoft.com/office/drawing/2016/5/13/chartex" xmlns:cx8="http://schemas.microsoft.com/office/drawing/2016/5/14/chartex" xmlns:mc="http://schemas.openxmlformats.org/markup-compatibility/2006" xmlns:aink="http://schemas.microsoft.com/office/drawing/2016/ink" xmlns:am3d="http://schemas.microsoft.com/office/drawing/2017/model3d" xmlns:o="urn:schemas-microsoft-com:office:office" xmlns:r="http://schemas.openxmlformats.org/officeDocument/2006/relationships" xmlns:m="http://schemas.openxmlformats.org/officeDocument/2006/math" xmlns:v="urn:schemas-microsoft-com:vml" xmlns:wp14="http://schemas.microsoft.com/office/word/2010/wordprocessingDrawing" xmlns:wp="http://schemas.openxmlformats.org/drawingml/2006/wordprocessingDrawing" xmlns:w10="urn:schemas-microsoft-com:office:word" xmlns:w="http://schemas.openxmlformats.org/wordprocessingml/2006/main" xmlns:w14="http://schemas.microsoft.com/office/word/2010/wordml" xmlns:w15="http://schemas.microsoft.com/office/word/2012/wordml" xmlns:w16cid="http://schemas.microsoft.com/office/word/2016/wordml/cid" xmlns:w16se="http://schemas.microsoft.com/office/word/2015/wordml/symex" xmlns:wpg="http://schemas.microsoft.com/office/word/2010/wordprocessingGroup" xmlns:wpi="http://schemas.microsoft.com/office/word/2010/wordprocessingInk" xmlns:wne="http://schemas.microsoft.com/office/word/2006/wordml" xmlns:wps="http://schemas.microsoft.com/office/word/2010/wordprocessingShape" mc:Ignorable="w14 w15 w16se w16cid wp14">
+<w:footnotes xmlns:wpc="http://schemas.microsoft.com/office/word/2010/wordprocessingCanvas" xmlns:cx="http://schemas.microsoft.com/office/drawing/2014/chartex" xmlns:cx1="http://schemas.microsoft.com/office/drawing/2015/9/8/chartex" xmlns:mc="http://schemas.openxmlformats.org/markup-compatibility/2006" xmlns:o="urn:schemas-microsoft-com:office:office" xmlns:r="http://schemas.openxmlformats.org/officeDocument/2006/relationships" xmlns:m="http://schemas.openxmlformats.org/officeDocument/2006/math" xmlns:v="urn:schemas-microsoft-com:vml" xmlns:wp14="http://schemas.microsoft.com/office/word/2010/wordprocessingDrawing" xmlns:wp="http://schemas.openxmlformats.org/drawingml/2006/wordprocessingDrawing" xmlns:w10="urn:schemas-microsoft-com:office:word" xmlns:w="http://schemas.openxmlformats.org/wordprocessingml/2006/main" xmlns:w14="http://schemas.microsoft.com/office/word/2010/wordml" xmlns:w15="http://schemas.microsoft.com/office/word/2012/wordml" xmlns:w16se="http://schemas.microsoft.com/office/word/2015/wordml/symex" xmlns:wpg="http://schemas.microsoft.com/office/word/2010/wordprocessingGroup" xmlns:wpi="http://schemas.microsoft.com/office/word/2010/wordprocessingInk" xmlns:wne="http://schemas.microsoft.com/office/word/2006/wordml" xmlns:wps="http://schemas.microsoft.com/office/word/2010/wordprocessingShape" mc:Ignorable="w14 w15 w16se wp14">
   <w:footnote w:type="separator" w:id="-1">
     <w:p>
       <w:r>
@@ -4871,18 +6027,8 @@
 </w:footnotes>
 </file>
 
-<file path=word/header1.xml><?xml version="1.0" encoding="utf-8"?>
-<w:hdr xmlns:wpc="http://schemas.microsoft.com/office/word/2010/wordprocessingCanvas" xmlns:cx="http://schemas.microsoft.com/office/drawing/2014/chartex" xmlns:cx1="http://schemas.microsoft.com/office/drawing/2015/9/8/chartex" xmlns:cx2="http://schemas.microsoft.com/office/drawing/2015/10/21/chartex" xmlns:cx3="http://schemas.microsoft.com/office/drawing/2016/5/9/chartex" xmlns:cx4="http://schemas.microsoft.com/office/drawing/2016/5/10/chartex" xmlns:cx5="http://schemas.microsoft.com/office/drawing/2016/5/11/chartex" xmlns:cx6="http://schemas.microsoft.com/office/drawing/2016/5/12/chartex" xmlns:cx7="http://schemas.microsoft.com/office/drawing/2016/5/13/chartex" xmlns:cx8="http://schemas.microsoft.com/office/drawing/2016/5/14/chartex" xmlns:mc="http://schemas.openxmlformats.org/markup-compatibility/2006" xmlns:aink="http://schemas.microsoft.com/office/drawing/2016/ink" xmlns:am3d="http://schemas.microsoft.com/office/drawing/2017/model3d" xmlns:o="urn:schemas-microsoft-com:office:office" xmlns:r="http://schemas.openxmlformats.org/officeDocument/2006/relationships" xmlns:m="http://schemas.openxmlformats.org/officeDocument/2006/math" xmlns:v="urn:schemas-microsoft-com:vml" xmlns:wp14="http://schemas.microsoft.com/office/word/2010/wordprocessingDrawing" xmlns:wp="http://schemas.openxmlformats.org/drawingml/2006/wordprocessingDrawing" xmlns:w10="urn:schemas-microsoft-com:office:word" xmlns:w="http://schemas.openxmlformats.org/wordprocessingml/2006/main" xmlns:w14="http://schemas.microsoft.com/office/word/2010/wordml" xmlns:w15="http://schemas.microsoft.com/office/word/2012/wordml" xmlns:w16cid="http://schemas.microsoft.com/office/word/2016/wordml/cid" xmlns:w16se="http://schemas.microsoft.com/office/word/2015/wordml/symex" xmlns:wpg="http://schemas.microsoft.com/office/word/2010/wordprocessingGroup" xmlns:wpi="http://schemas.microsoft.com/office/word/2010/wordprocessingInk" xmlns:wne="http://schemas.microsoft.com/office/word/2006/wordml" xmlns:wps="http://schemas.microsoft.com/office/word/2010/wordprocessingShape" mc:Ignorable="w14 w15 w16se w16cid wp14">
-  <w:p>
-    <w:pPr>
-      <w:pStyle w:val="HeaderFooter"/>
-    </w:pPr>
-  </w:p>
-</w:hdr>
-</file>
-
 <file path=word/numbering.xml><?xml version="1.0" encoding="utf-8"?>
-<w:numbering xmlns:wpc="http://schemas.microsoft.com/office/word/2010/wordprocessingCanvas" xmlns:cx="http://schemas.microsoft.com/office/drawing/2014/chartex" xmlns:cx1="http://schemas.microsoft.com/office/drawing/2015/9/8/chartex" xmlns:cx2="http://schemas.microsoft.com/office/drawing/2015/10/21/chartex" xmlns:cx3="http://schemas.microsoft.com/office/drawing/2016/5/9/chartex" xmlns:cx4="http://schemas.microsoft.com/office/drawing/2016/5/10/chartex" xmlns:cx5="http://schemas.microsoft.com/office/drawing/2016/5/11/chartex" xmlns:cx6="http://schemas.microsoft.com/office/drawing/2016/5/12/chartex" xmlns:cx7="http://schemas.microsoft.com/office/drawing/2016/5/13/chartex" xmlns:cx8="http://schemas.microsoft.com/office/drawing/2016/5/14/chartex" xmlns:mc="http://schemas.openxmlformats.org/markup-compatibility/2006" xmlns:aink="http://schemas.microsoft.com/office/drawing/2016/ink" xmlns:am3d="http://schemas.microsoft.com/office/drawing/2017/model3d" xmlns:o="urn:schemas-microsoft-com:office:office" xmlns:r="http://schemas.openxmlformats.org/officeDocument/2006/relationships" xmlns:m="http://schemas.openxmlformats.org/officeDocument/2006/math" xmlns:v="urn:schemas-microsoft-com:vml" xmlns:wp14="http://schemas.microsoft.com/office/word/2010/wordprocessingDrawing" xmlns:wp="http://schemas.openxmlformats.org/drawingml/2006/wordprocessingDrawing" xmlns:w10="urn:schemas-microsoft-com:office:word" xmlns:w="http://schemas.openxmlformats.org/wordprocessingml/2006/main" xmlns:w14="http://schemas.microsoft.com/office/word/2010/wordml" xmlns:w15="http://schemas.microsoft.com/office/word/2012/wordml" xmlns:w16cid="http://schemas.microsoft.com/office/word/2016/wordml/cid" xmlns:w16se="http://schemas.microsoft.com/office/word/2015/wordml/symex" xmlns:wpg="http://schemas.microsoft.com/office/word/2010/wordprocessingGroup" xmlns:wpi="http://schemas.microsoft.com/office/word/2010/wordprocessingInk" xmlns:wne="http://schemas.microsoft.com/office/word/2006/wordml" xmlns:wps="http://schemas.microsoft.com/office/word/2010/wordprocessingShape" mc:Ignorable="w14 w15 w16se w16cid wp14">
+<w:numbering xmlns:wpc="http://schemas.microsoft.com/office/word/2010/wordprocessingCanvas" xmlns:cx="http://schemas.microsoft.com/office/drawing/2014/chartex" xmlns:cx1="http://schemas.microsoft.com/office/drawing/2015/9/8/chartex" xmlns:mc="http://schemas.openxmlformats.org/markup-compatibility/2006" xmlns:o="urn:schemas-microsoft-com:office:office" xmlns:r="http://schemas.openxmlformats.org/officeDocument/2006/relationships" xmlns:m="http://schemas.openxmlformats.org/officeDocument/2006/math" xmlns:v="urn:schemas-microsoft-com:vml" xmlns:wp14="http://schemas.microsoft.com/office/word/2010/wordprocessingDrawing" xmlns:wp="http://schemas.openxmlformats.org/drawingml/2006/wordprocessingDrawing" xmlns:w10="urn:schemas-microsoft-com:office:word" xmlns:w="http://schemas.openxmlformats.org/wordprocessingml/2006/main" xmlns:w14="http://schemas.microsoft.com/office/word/2010/wordml" xmlns:w15="http://schemas.microsoft.com/office/word/2012/wordml" xmlns:w16se="http://schemas.microsoft.com/office/word/2015/wordml/symex" xmlns:wpg="http://schemas.microsoft.com/office/word/2010/wordprocessingGroup" xmlns:wpi="http://schemas.microsoft.com/office/word/2010/wordprocessingInk" xmlns:wne="http://schemas.microsoft.com/office/word/2006/wordml" xmlns:wps="http://schemas.microsoft.com/office/word/2010/wordprocessingShape" mc:Ignorable="w14 w15 w16se wp14">
   <w:abstractNum w:abstractNumId="0" w15:restartNumberingAfterBreak="0">
     <w:nsid w:val="6FD46EA8"/>
     <w:multiLevelType w:val="hybridMultilevel"/>
@@ -5003,7 +6149,7 @@
 </file>
 
 <file path=word/styles.xml><?xml version="1.0" encoding="utf-8"?>
-<w:styles xmlns:mc="http://schemas.openxmlformats.org/markup-compatibility/2006" xmlns:r="http://schemas.openxmlformats.org/officeDocument/2006/relationships" xmlns:w="http://schemas.openxmlformats.org/wordprocessingml/2006/main" xmlns:w14="http://schemas.microsoft.com/office/word/2010/wordml" xmlns:w15="http://schemas.microsoft.com/office/word/2012/wordml" xmlns:w16cid="http://schemas.microsoft.com/office/word/2016/wordml/cid" xmlns:w16se="http://schemas.microsoft.com/office/word/2015/wordml/symex" mc:Ignorable="w14 w15 w16se w16cid">
+<w:styles xmlns:mc="http://schemas.openxmlformats.org/markup-compatibility/2006" xmlns:r="http://schemas.openxmlformats.org/officeDocument/2006/relationships" xmlns:w="http://schemas.openxmlformats.org/wordprocessingml/2006/main" xmlns:w14="http://schemas.microsoft.com/office/word/2010/wordml" xmlns:w15="http://schemas.microsoft.com/office/word/2012/wordml" xmlns:w16se="http://schemas.microsoft.com/office/word/2015/wordml/symex" mc:Ignorable="w14 w15 w16se">
   <w:docDefaults>
     <w:rPrDefault>
       <w:rPr>
@@ -5025,7 +6171,7 @@
       </w:pPr>
     </w:pPrDefault>
   </w:docDefaults>
-  <w:latentStyles w:defLockedState="0" w:defUIPriority="99" w:defSemiHidden="0" w:defUnhideWhenUsed="0" w:defQFormat="0" w:count="375">
+  <w:latentStyles w:defLockedState="0" w:defUIPriority="99" w:defSemiHidden="0" w:defUnhideWhenUsed="0" w:defQFormat="0" w:count="371">
     <w:lsdException w:name="Normal" w:uiPriority="0" w:qFormat="1"/>
     <w:lsdException w:name="heading 1" w:uiPriority="9" w:qFormat="1"/>
     <w:lsdException w:name="heading 2" w:semiHidden="1" w:uiPriority="9" w:unhideWhenUsed="1" w:qFormat="1"/>
@@ -5397,10 +6543,6 @@
     <w:lsdException w:name="List Table 5 Dark Accent 6" w:uiPriority="50"/>
     <w:lsdException w:name="List Table 6 Colorful Accent 6" w:uiPriority="51"/>
     <w:lsdException w:name="List Table 7 Colorful Accent 6" w:uiPriority="52"/>
-    <w:lsdException w:name="Mention" w:semiHidden="1" w:unhideWhenUsed="1"/>
-    <w:lsdException w:name="Smart Hyperlink" w:semiHidden="1" w:unhideWhenUsed="1"/>
-    <w:lsdException w:name="Hashtag" w:semiHidden="1" w:unhideWhenUsed="1"/>
-    <w:lsdException w:name="Unresolved Mention" w:semiHidden="1" w:unhideWhenUsed="1"/>
   </w:latentStyles>
   <w:style w:type="paragraph" w:default="1" w:styleId="Normal">
     <w:name w:val="Normal"/>
@@ -5529,6 +6671,56 @@
       <w:ind w:left="720"/>
       <w:contextualSpacing/>
     </w:pPr>
+  </w:style>
+  <w:style w:type="paragraph" w:styleId="Header">
+    <w:name w:val="header"/>
+    <w:basedOn w:val="Normal"/>
+    <w:link w:val="HeaderChar"/>
+    <w:uiPriority w:val="99"/>
+    <w:unhideWhenUsed/>
+    <w:rsid w:val="00532595"/>
+    <w:pPr>
+      <w:tabs>
+        <w:tab w:val="center" w:pos="4680"/>
+        <w:tab w:val="right" w:pos="9360"/>
+      </w:tabs>
+    </w:pPr>
+  </w:style>
+  <w:style w:type="character" w:customStyle="1" w:styleId="HeaderChar">
+    <w:name w:val="Header Char"/>
+    <w:basedOn w:val="DefaultParagraphFont"/>
+    <w:link w:val="Header"/>
+    <w:uiPriority w:val="99"/>
+    <w:rsid w:val="00532595"/>
+    <w:rPr>
+      <w:sz w:val="24"/>
+      <w:szCs w:val="24"/>
+    </w:rPr>
+  </w:style>
+  <w:style w:type="paragraph" w:styleId="Footer">
+    <w:name w:val="footer"/>
+    <w:basedOn w:val="Normal"/>
+    <w:link w:val="FooterChar"/>
+    <w:uiPriority w:val="99"/>
+    <w:unhideWhenUsed/>
+    <w:rsid w:val="00532595"/>
+    <w:pPr>
+      <w:tabs>
+        <w:tab w:val="center" w:pos="4680"/>
+        <w:tab w:val="right" w:pos="9360"/>
+      </w:tabs>
+    </w:pPr>
+  </w:style>
+  <w:style w:type="character" w:customStyle="1" w:styleId="FooterChar">
+    <w:name w:val="Footer Char"/>
+    <w:basedOn w:val="DefaultParagraphFont"/>
+    <w:link w:val="Footer"/>
+    <w:uiPriority w:val="99"/>
+    <w:rsid w:val="00532595"/>
+    <w:rPr>
+      <w:sz w:val="24"/>
+      <w:szCs w:val="24"/>
+    </w:rPr>
   </w:style>
 </w:styles>
 </file>

</xml_diff>